<commit_message>
Automation B & C updated
Updated section Automation B & C.
</commit_message>
<xml_diff>
--- a/Update to Website.docx
+++ b/Update to Website.docx
@@ -251,7 +251,6 @@
         </w:rPr>
         <w:t>and maintain a certificate</w:t>
       </w:r>
-      <w:proofErr w:type="gramStart"/>
       <w:r>
         <w:rPr>
           <w:b/>
@@ -260,7 +259,6 @@
         </w:rPr>
         <w:t xml:space="preserve">. </w:t>
       </w:r>
-      <w:proofErr w:type="gramEnd"/>
       <w:r>
         <w:rPr>
           <w:b/>
@@ -329,7 +327,7 @@
           <w:color w:val="70AD47" w:themeColor="accent6"/>
           <w:sz w:val="20"/>
         </w:rPr>
-        <w:t xml:space="preserve">Here’s </w:t>
+        <w:t xml:space="preserve">Here </w:t>
       </w:r>
       <w:r>
         <w:rPr>
@@ -391,6 +389,7 @@
           <w:b/>
           <w:color w:val="70AD47" w:themeColor="accent6"/>
           <w:sz w:val="20"/>
+          <w:lang w:val="es-MX"/>
         </w:rPr>
       </w:pPr>
       <w:r>
@@ -398,22 +397,36 @@
           <w:b/>
           <w:color w:val="70AD47" w:themeColor="accent6"/>
           <w:sz w:val="20"/>
+          <w:lang w:val="es-MX"/>
         </w:rPr>
         <w:t xml:space="preserve">1) </w:t>
       </w:r>
+      <w:proofErr w:type="spellStart"/>
       <w:r>
         <w:rPr>
           <w:b/>
           <w:color w:val="70AD47" w:themeColor="accent6"/>
           <w:sz w:val="20"/>
-        </w:rPr>
-        <w:t xml:space="preserve">Comodo: </w:t>
-      </w:r>
+          <w:lang w:val="es-MX"/>
+        </w:rPr>
+        <w:t>Comodo</w:t>
+      </w:r>
+      <w:proofErr w:type="spellEnd"/>
       <w:r>
         <w:rPr>
           <w:b/>
           <w:color w:val="70AD47" w:themeColor="accent6"/>
           <w:sz w:val="20"/>
+          <w:lang w:val="es-MX"/>
+        </w:rPr>
+        <w:t xml:space="preserve">: </w:t>
+      </w:r>
+      <w:r>
+        <w:rPr>
+          <w:b/>
+          <w:color w:val="70AD47" w:themeColor="accent6"/>
+          <w:sz w:val="20"/>
+          <w:lang w:val="es-MX"/>
         </w:rPr>
         <w:t>$99/</w:t>
       </w:r>
@@ -423,6 +436,7 @@
           <w:b/>
           <w:color w:val="70AD47" w:themeColor="accent6"/>
           <w:sz w:val="20"/>
+          <w:lang w:val="es-MX"/>
         </w:rPr>
         <w:t>yr</w:t>
       </w:r>
@@ -440,6 +454,7 @@
           <w:b/>
           <w:color w:val="70AD47" w:themeColor="accent6"/>
           <w:sz w:val="20"/>
+          <w:lang w:val="es-MX"/>
         </w:rPr>
       </w:pPr>
       <w:hyperlink r:id="rId5" w:history="1">
@@ -448,6 +463,7 @@
             <w:rStyle w:val="Hyperlink"/>
             <w:b/>
             <w:sz w:val="20"/>
+            <w:lang w:val="es-MX"/>
           </w:rPr>
           <w:t>https://www.comodoca.com/en-us/solutions/tls-ssl-certificates/</w:t>
         </w:r>
@@ -465,6 +481,7 @@
           <w:b/>
           <w:color w:val="70AD47" w:themeColor="accent6"/>
           <w:sz w:val="20"/>
+          <w:lang w:val="es-MX"/>
         </w:rPr>
       </w:pPr>
     </w:p>
@@ -826,7 +843,7 @@
           <w:color w:val="70AD47" w:themeColor="accent6"/>
           <w:sz w:val="20"/>
         </w:rPr>
-        <w:t xml:space="preserve">:  </w:t>
+        <w:t>:</w:t>
       </w:r>
       <w:r>
         <w:rPr>
@@ -834,7 +851,7 @@
           <w:color w:val="70AD47" w:themeColor="accent6"/>
           <w:sz w:val="20"/>
         </w:rPr>
-        <w:t>$188</w:t>
+        <w:t xml:space="preserve"> </w:t>
       </w:r>
       <w:r>
         <w:rPr>
@@ -842,7 +859,7 @@
           <w:color w:val="70AD47" w:themeColor="accent6"/>
           <w:sz w:val="20"/>
         </w:rPr>
-        <w:t>/2yr or $</w:t>
+        <w:t xml:space="preserve"> </w:t>
       </w:r>
       <w:r>
         <w:rPr>
@@ -850,26 +867,42 @@
           <w:color w:val="70AD47" w:themeColor="accent6"/>
           <w:sz w:val="20"/>
         </w:rPr>
-        <w:t>198</w:t>
-      </w:r>
+        <w:t>$198/</w:t>
+      </w:r>
+      <w:proofErr w:type="spellStart"/>
       <w:r>
         <w:rPr>
           <w:b/>
           <w:color w:val="70AD47" w:themeColor="accent6"/>
           <w:sz w:val="20"/>
         </w:rPr>
-        <w:t>/</w:t>
-      </w:r>
-      <w:proofErr w:type="spellStart"/>
+        <w:t>yr</w:t>
+      </w:r>
+      <w:proofErr w:type="spellEnd"/>
       <w:r>
         <w:rPr>
           <w:b/>
           <w:color w:val="70AD47" w:themeColor="accent6"/>
           <w:sz w:val="20"/>
         </w:rPr>
-        <w:t>yr</w:t>
-      </w:r>
-      <w:proofErr w:type="spellEnd"/>
+        <w:t xml:space="preserve"> </w:t>
+      </w:r>
+      <w:r>
+        <w:rPr>
+          <w:b/>
+          <w:color w:val="70AD47" w:themeColor="accent6"/>
+          <w:sz w:val="20"/>
+        </w:rPr>
+        <w:t xml:space="preserve">or </w:t>
+      </w:r>
+      <w:r>
+        <w:rPr>
+          <w:b/>
+          <w:color w:val="70AD47" w:themeColor="accent6"/>
+          <w:sz w:val="20"/>
+        </w:rPr>
+        <w:t>$188/2yr</w:t>
+      </w:r>
     </w:p>
     <w:p>
       <w:pPr>
@@ -892,23 +925,7 @@
             <w:b/>
             <w:sz w:val="20"/>
           </w:rPr>
-          <w:t>https://www.digicert.com/compare</w:t>
-        </w:r>
-        <w:r>
-          <w:rPr>
-            <w:rStyle w:val="Hyperlink"/>
-            <w:b/>
-            <w:sz w:val="20"/>
-          </w:rPr>
-          <w:t>-</w:t>
-        </w:r>
-        <w:r>
-          <w:rPr>
-            <w:rStyle w:val="Hyperlink"/>
-            <w:b/>
-            <w:sz w:val="20"/>
-          </w:rPr>
-          <w:t>and-buy-ssl-certificates/?s_kwcid=AL!6100!3!4151064620!176716706!8476420946!147179908972!certificate%20authorities%20list!e!c!1t2&amp;gclid=CjwKCAiAt4rfBRBKEiwAC678KWPrKMoYUvyQE3danNtJS8WbY0WTAJVq3x4unRfznWTnSwvIHJCS2xoCEyUQAvD_BwE</w:t>
+          <w:t>https://www.digicert.com/compare-and-buy-ssl-certificates/?s_kwcid=AL!6100!3!4151064620!176716706!8476420946!147179908972!certificate%20authorities%20list!e!c!1t2&amp;gclid=CjwKCAiAt4rfBRBKEiwAC678KWPrKMoYUvyQE3danNtJS8WbY0WTAJVq3x4unRfznWTnSwvIHJCS2xoCEyUQAvD_BwE</w:t>
         </w:r>
       </w:hyperlink>
     </w:p>
@@ -1110,7 +1127,23 @@
             <w:b/>
             <w:sz w:val="20"/>
           </w:rPr>
-          <w:t>https://letsencrypt.org/</w:t>
+          <w:t>https://letsenc</w:t>
+        </w:r>
+        <w:r>
+          <w:rPr>
+            <w:rStyle w:val="Hyperlink"/>
+            <w:b/>
+            <w:sz w:val="20"/>
+          </w:rPr>
+          <w:t>r</w:t>
+        </w:r>
+        <w:r>
+          <w:rPr>
+            <w:rStyle w:val="Hyperlink"/>
+            <w:b/>
+            <w:sz w:val="20"/>
+          </w:rPr>
+          <w:t>ypt.org/</w:t>
         </w:r>
       </w:hyperlink>
     </w:p>
@@ -5016,7 +5049,6 @@
         </w:rPr>
       </w:pPr>
       <w:hyperlink r:id="rId19" w:tgtFrame="_blank" w:history="1">
-        <w:proofErr w:type="spellStart"/>
         <w:r>
           <w:rPr>
             <w:rFonts w:eastAsia="Times New Roman" w:cs="Times New Roman"/>
@@ -5026,19 +5058,7 @@
             <w:u w:val="single"/>
             <w:lang w:eastAsia="en-US"/>
           </w:rPr>
-          <w:t>Holiday Inn</w:t>
-        </w:r>
-        <w:proofErr w:type="spellEnd"/>
-        <w:r>
-          <w:rPr>
-            <w:rFonts w:eastAsia="Times New Roman" w:cs="Times New Roman"/>
-            <w:color w:val="0000FF"/>
-            <w:sz w:val="22"/>
-            <w:szCs w:val="22"/>
-            <w:u w:val="single"/>
-            <w:lang w:eastAsia="en-US"/>
-          </w:rPr>
-          <w:t xml:space="preserve"> Express &amp; Suites</w:t>
+          <w:t>Holiday Inn Express &amp; Suites</w:t>
         </w:r>
       </w:hyperlink>
       <w:r>
@@ -7335,37 +7355,7 @@
           <w:szCs w:val="22"/>
           <w:lang w:eastAsia="en-US"/>
         </w:rPr>
-        <w:t xml:space="preserve"> </w:t>
-      </w:r>
-      <w:r>
-        <w:rPr>
-          <w:rFonts w:eastAsia="Times New Roman" w:cs="Times New Roman"/>
-          <w:color w:val="372819"/>
-          <w:sz w:val="22"/>
-          <w:szCs w:val="22"/>
-          <w:lang w:eastAsia="en-US"/>
-        </w:rPr>
-        <w:t>–</w:t>
-      </w:r>
-      <w:r>
-        <w:rPr>
-          <w:rFonts w:eastAsia="Times New Roman" w:cs="Times New Roman"/>
-          <w:color w:val="372819"/>
-          <w:sz w:val="22"/>
-          <w:szCs w:val="22"/>
-          <w:lang w:eastAsia="en-US"/>
-        </w:rPr>
-        <w:t xml:space="preserve"> </w:t>
-      </w:r>
-      <w:r>
-        <w:rPr>
-          <w:rFonts w:eastAsia="Times New Roman" w:cs="Times New Roman"/>
-          <w:color w:val="372819"/>
-          <w:sz w:val="22"/>
-          <w:szCs w:val="22"/>
-          <w:lang w:eastAsia="en-US"/>
-        </w:rPr>
-        <w:t>Class Guidelines: customer print, sign, scan, and send back.</w:t>
+        <w:t xml:space="preserve"> – Class Guidelines: customer print, sign, scan, and send back.</w:t>
       </w:r>
     </w:p>
     <w:p>
@@ -7530,9 +7520,20 @@
           <w:color w:val="372819"/>
           <w:sz w:val="22"/>
           <w:szCs w:val="22"/>
-          <w:lang w:eastAsia="en-US"/>
-        </w:rPr>
-        <w:t xml:space="preserve">uploads the Class Guidelines, </w:t>
+          <w:highlight w:val="yellow"/>
+          <w:lang w:eastAsia="en-US"/>
+        </w:rPr>
+        <w:t>uploads</w:t>
+      </w:r>
+      <w:r>
+        <w:rPr>
+          <w:rFonts w:eastAsia="Times New Roman" w:cs="Times New Roman"/>
+          <w:color w:val="372819"/>
+          <w:sz w:val="22"/>
+          <w:szCs w:val="22"/>
+          <w:lang w:eastAsia="en-US"/>
+        </w:rPr>
+        <w:t xml:space="preserve"> the Class Guidelines, </w:t>
       </w:r>
       <w:r>
         <w:rPr>
@@ -7646,17 +7647,7 @@
           <w:szCs w:val="22"/>
           <w:lang w:eastAsia="en-US"/>
         </w:rPr>
-        <w:t xml:space="preserve">Automation </w:t>
-      </w:r>
-      <w:r>
-        <w:rPr>
-          <w:rFonts w:eastAsia="Times New Roman" w:cs="Times New Roman"/>
-          <w:color w:val="372819"/>
-          <w:sz w:val="22"/>
-          <w:szCs w:val="22"/>
-          <w:lang w:eastAsia="en-US"/>
-        </w:rPr>
-        <w:t>C</w:t>
+        <w:t>Automation C</w:t>
       </w:r>
       <w:r>
         <w:rPr>
@@ -7742,59 +7733,57 @@
           <w:szCs w:val="22"/>
           <w:lang w:eastAsia="en-US"/>
         </w:rPr>
-        <w:t>and submits, client must select read[x] Course Guideline</w:t>
-      </w:r>
-      <w:r>
-        <w:rPr>
-          <w:rFonts w:eastAsia="Times New Roman" w:cs="Times New Roman"/>
-          <w:color w:val="372819"/>
-          <w:sz w:val="22"/>
-          <w:szCs w:val="22"/>
-          <w:lang w:eastAsia="en-US"/>
-        </w:rPr>
-        <w:t xml:space="preserve">, next client </w:t>
-      </w:r>
-      <w:proofErr w:type="gramStart"/>
-      <w:r>
-        <w:rPr>
-          <w:rFonts w:eastAsia="Times New Roman" w:cs="Times New Roman"/>
-          <w:color w:val="372819"/>
-          <w:sz w:val="22"/>
-          <w:szCs w:val="22"/>
-          <w:lang w:eastAsia="en-US"/>
-        </w:rPr>
-        <w:t>ask</w:t>
-      </w:r>
-      <w:proofErr w:type="gramEnd"/>
-      <w:r>
-        <w:rPr>
-          <w:rFonts w:eastAsia="Times New Roman" w:cs="Times New Roman"/>
-          <w:color w:val="372819"/>
-          <w:sz w:val="22"/>
-          <w:szCs w:val="22"/>
-          <w:lang w:eastAsia="en-US"/>
-        </w:rPr>
-        <w:t xml:space="preserve"> to electronically sign</w:t>
-      </w:r>
-      <w:r>
-        <w:rPr>
-          <w:rFonts w:eastAsia="Times New Roman" w:cs="Times New Roman"/>
-          <w:color w:val="372819"/>
-          <w:sz w:val="22"/>
-          <w:szCs w:val="22"/>
-          <w:lang w:eastAsia="en-US"/>
-        </w:rPr>
-        <w:t>[x]</w:t>
-      </w:r>
-      <w:r>
-        <w:rPr>
-          <w:rFonts w:eastAsia="Times New Roman" w:cs="Times New Roman"/>
-          <w:color w:val="372819"/>
-          <w:sz w:val="22"/>
-          <w:szCs w:val="22"/>
-          <w:lang w:eastAsia="en-US"/>
-        </w:rPr>
-        <w:t xml:space="preserve"> Guideline</w:t>
+        <w:t xml:space="preserve">and submits, client must </w:t>
+      </w:r>
+      <w:r>
+        <w:rPr>
+          <w:rFonts w:eastAsia="Times New Roman" w:cs="Times New Roman"/>
+          <w:color w:val="372819"/>
+          <w:sz w:val="22"/>
+          <w:szCs w:val="22"/>
+          <w:lang w:eastAsia="en-US"/>
+        </w:rPr>
+        <w:t>check</w:t>
+      </w:r>
+      <w:r>
+        <w:rPr>
+          <w:rFonts w:eastAsia="Times New Roman" w:cs="Times New Roman"/>
+          <w:color w:val="372819"/>
+          <w:sz w:val="22"/>
+          <w:szCs w:val="22"/>
+          <w:lang w:eastAsia="en-US"/>
+        </w:rPr>
+        <w:t xml:space="preserve"> read[x] Course Guideline</w:t>
+      </w:r>
+      <w:r>
+        <w:rPr>
+          <w:rFonts w:eastAsia="Times New Roman" w:cs="Times New Roman"/>
+          <w:color w:val="372819"/>
+          <w:sz w:val="22"/>
+          <w:szCs w:val="22"/>
+          <w:lang w:eastAsia="en-US"/>
+        </w:rPr>
+        <w:t xml:space="preserve">, </w:t>
+      </w:r>
+      <w:r>
+        <w:rPr>
+          <w:rFonts w:eastAsia="Times New Roman" w:cs="Times New Roman"/>
+          <w:color w:val="372819"/>
+          <w:sz w:val="22"/>
+          <w:szCs w:val="22"/>
+          <w:lang w:eastAsia="en-US"/>
+        </w:rPr>
+        <w:t xml:space="preserve">check received and signed[x] </w:t>
+      </w:r>
+      <w:r>
+        <w:rPr>
+          <w:rFonts w:eastAsia="Times New Roman" w:cs="Times New Roman"/>
+          <w:color w:val="372819"/>
+          <w:sz w:val="22"/>
+          <w:szCs w:val="22"/>
+          <w:lang w:eastAsia="en-US"/>
+        </w:rPr>
+        <w:t>Guideline</w:t>
       </w:r>
       <w:r>
         <w:rPr>
@@ -7814,47 +7803,17 @@
           <w:szCs w:val="22"/>
           <w:lang w:eastAsia="en-US"/>
         </w:rPr>
-        <w:t xml:space="preserve"> client gets email of signed Guideline to bring to class, client confirms receiving email</w:t>
-      </w:r>
-      <w:r>
-        <w:rPr>
-          <w:rFonts w:eastAsia="Times New Roman" w:cs="Times New Roman"/>
-          <w:color w:val="372819"/>
-          <w:sz w:val="22"/>
-          <w:szCs w:val="22"/>
-          <w:lang w:eastAsia="en-US"/>
-        </w:rPr>
-        <w:t>[x]</w:t>
-      </w:r>
-      <w:r>
-        <w:rPr>
-          <w:rFonts w:eastAsia="Times New Roman" w:cs="Times New Roman"/>
-          <w:color w:val="372819"/>
-          <w:sz w:val="22"/>
-          <w:szCs w:val="22"/>
-          <w:lang w:eastAsia="en-US"/>
-        </w:rPr>
-        <w:t xml:space="preserve"> and signs</w:t>
-      </w:r>
-      <w:r>
-        <w:rPr>
-          <w:rFonts w:eastAsia="Times New Roman" w:cs="Times New Roman"/>
-          <w:color w:val="372819"/>
-          <w:sz w:val="22"/>
-          <w:szCs w:val="22"/>
-          <w:lang w:eastAsia="en-US"/>
-        </w:rPr>
-        <w:t>,</w:t>
-      </w:r>
-      <w:r>
-        <w:rPr>
-          <w:rFonts w:eastAsia="Times New Roman" w:cs="Times New Roman"/>
-          <w:color w:val="372819"/>
-          <w:sz w:val="22"/>
-          <w:szCs w:val="22"/>
-          <w:lang w:eastAsia="en-US"/>
-        </w:rPr>
-        <w:t xml:space="preserve"> then client</w:t>
+        <w:t xml:space="preserve"> </w:t>
+      </w:r>
+      <w:r>
+        <w:rPr>
+          <w:rFonts w:eastAsia="Times New Roman" w:cs="Times New Roman"/>
+          <w:color w:val="372819"/>
+          <w:sz w:val="22"/>
+          <w:szCs w:val="22"/>
+          <w:lang w:eastAsia="en-US"/>
+        </w:rPr>
+        <w:t>then client</w:t>
       </w:r>
       <w:r>
         <w:rPr>
@@ -8108,7 +8067,27 @@
           <w:szCs w:val="22"/>
           <w:lang w:eastAsia="en-US"/>
         </w:rPr>
-        <w:t xml:space="preserve">then </w:t>
+        <w:t>then</w:t>
+      </w:r>
+      <w:r>
+        <w:rPr>
+          <w:rFonts w:eastAsia="Times New Roman" w:cs="Times New Roman"/>
+          <w:color w:val="372819"/>
+          <w:sz w:val="22"/>
+          <w:szCs w:val="22"/>
+          <w:lang w:eastAsia="en-US"/>
+        </w:rPr>
+        <w:t xml:space="preserve"> </w:t>
+      </w:r>
+      <w:r>
+        <w:rPr>
+          <w:rFonts w:eastAsia="Times New Roman" w:cs="Times New Roman"/>
+          <w:color w:val="372819"/>
+          <w:sz w:val="22"/>
+          <w:szCs w:val="22"/>
+          <w:lang w:eastAsia="en-US"/>
+        </w:rPr>
+        <w:t xml:space="preserve">Ms. </w:t>
       </w:r>
       <w:r>
         <w:rPr>
@@ -8128,16 +8107,6 @@
           <w:szCs w:val="22"/>
           <w:lang w:eastAsia="en-US"/>
         </w:rPr>
-        <w:t xml:space="preserve">uploads signed Guidelines, the system </w:t>
-      </w:r>
-      <w:r>
-        <w:rPr>
-          <w:rFonts w:eastAsia="Times New Roman" w:cs="Times New Roman"/>
-          <w:color w:val="372819"/>
-          <w:sz w:val="22"/>
-          <w:szCs w:val="22"/>
-          <w:lang w:eastAsia="en-US"/>
-        </w:rPr>
         <w:t xml:space="preserve">switches </w:t>
       </w:r>
       <w:r>
@@ -8149,32 +8118,6 @@
           <w:lang w:eastAsia="en-US"/>
         </w:rPr>
         <w:t>client to “Active: Y”</w:t>
-      </w:r>
-    </w:p>
-    <w:p>
-      <w:pPr>
-        <w:numPr>
-          <w:ilvl w:val="1"/>
-          <w:numId w:val="19"/>
-        </w:numPr>
-        <w:spacing w:before="100" w:beforeAutospacing="1" w:after="100" w:afterAutospacing="1"/>
-        <w:rPr>
-          <w:rFonts w:eastAsia="Times New Roman" w:cs="Times New Roman"/>
-          <w:color w:val="372819"/>
-          <w:sz w:val="22"/>
-          <w:szCs w:val="22"/>
-          <w:lang w:eastAsia="en-US"/>
-        </w:rPr>
-      </w:pPr>
-      <w:r>
-        <w:rPr>
-          <w:rFonts w:eastAsia="Times New Roman" w:cs="Times New Roman"/>
-          <w:color w:val="372819"/>
-          <w:sz w:val="22"/>
-          <w:szCs w:val="22"/>
-          <w:lang w:eastAsia="en-US"/>
-        </w:rPr>
-        <w:t>Save Guideline hardcopy, email, and our system.</w:t>
       </w:r>
     </w:p>
     <w:p>
@@ -8255,17 +8198,7 @@
           <w:szCs w:val="22"/>
           <w:lang w:eastAsia="en-US"/>
         </w:rPr>
-        <w:t xml:space="preserve">Automation </w:t>
-      </w:r>
-      <w:r>
-        <w:rPr>
-          <w:rFonts w:eastAsia="Times New Roman" w:cs="Times New Roman"/>
-          <w:color w:val="372819"/>
-          <w:sz w:val="22"/>
-          <w:szCs w:val="22"/>
-          <w:lang w:eastAsia="en-US"/>
-        </w:rPr>
-        <w:t>D</w:t>
+        <w:t>Automation D</w:t>
       </w:r>
       <w:r>
         <w:rPr>
@@ -8389,6 +8322,28 @@
         <w:t>hr</w:t>
       </w:r>
       <w:proofErr w:type="spellEnd"/>
+      <w:r>
+        <w:rPr>
+          <w:rFonts w:eastAsia="Times New Roman" w:cs="Times New Roman"/>
+          <w:color w:val="372819"/>
+          <w:sz w:val="22"/>
+          <w:szCs w:val="22"/>
+          <w:lang w:eastAsia="en-US"/>
+        </w:rPr>
+        <w:t xml:space="preserve"> (Research &amp; Develop)</w:t>
+      </w:r>
+      <w:bookmarkStart w:id="0" w:name="_GoBack"/>
+      <w:bookmarkEnd w:id="0"/>
+      <w:r>
+        <w:rPr>
+          <w:rFonts w:eastAsia="Times New Roman" w:cs="Times New Roman"/>
+          <w:color w:val="372819"/>
+          <w:sz w:val="22"/>
+          <w:szCs w:val="22"/>
+          <w:lang w:eastAsia="en-US"/>
+        </w:rPr>
+        <w:t xml:space="preserve"> – I will log my time.</w:t>
+      </w:r>
     </w:p>
     <w:p>
       <w:pPr>
@@ -8551,47 +8506,7 @@
           <w:szCs w:val="22"/>
           <w:lang w:eastAsia="en-US"/>
         </w:rPr>
-        <w:t xml:space="preserve"> payment made and </w:t>
-      </w:r>
-      <w:r>
-        <w:rPr>
-          <w:rFonts w:eastAsia="Times New Roman" w:cs="Times New Roman"/>
-          <w:color w:val="372819"/>
-          <w:sz w:val="22"/>
-          <w:szCs w:val="22"/>
-          <w:lang w:eastAsia="en-US"/>
-        </w:rPr>
-        <w:t>Class Guidelines</w:t>
-      </w:r>
-      <w:r>
-        <w:rPr>
-          <w:rFonts w:eastAsia="Times New Roman" w:cs="Times New Roman"/>
-          <w:color w:val="372819"/>
-          <w:sz w:val="22"/>
-          <w:szCs w:val="22"/>
-          <w:lang w:eastAsia="en-US"/>
-        </w:rPr>
-        <w:t xml:space="preserve"> were signed</w:t>
-      </w:r>
-      <w:r>
-        <w:rPr>
-          <w:rFonts w:eastAsia="Times New Roman" w:cs="Times New Roman"/>
-          <w:color w:val="372819"/>
-          <w:sz w:val="22"/>
-          <w:szCs w:val="22"/>
-          <w:lang w:eastAsia="en-US"/>
-        </w:rPr>
-        <w:t>,</w:t>
-      </w:r>
-      <w:r>
-        <w:rPr>
-          <w:rFonts w:eastAsia="Times New Roman" w:cs="Times New Roman"/>
-          <w:color w:val="372819"/>
-          <w:sz w:val="22"/>
-          <w:szCs w:val="22"/>
-          <w:lang w:eastAsia="en-US"/>
-        </w:rPr>
-        <w:t xml:space="preserve"> then Jeanette uploads signed Guidelines, the system switches </w:t>
+        <w:t xml:space="preserve"> payment made and switches </w:t>
       </w:r>
       <w:r>
         <w:rPr>
@@ -8662,8 +8577,6 @@
         </w:rPr>
         <w:t>securing data online and monitoring space.  I DO NOT LIKE THIS OPTION.</w:t>
       </w:r>
-      <w:bookmarkStart w:id="0" w:name="_GoBack"/>
-      <w:bookmarkEnd w:id="0"/>
     </w:p>
     <w:sectPr>
       <w:pgSz w:w="12240" w:h="15840"/>

</xml_diff>

<commit_message>
Add link for using Adobe Reader DC to sign Online
This is the alternative to physically signing documents.
</commit_message>
<xml_diff>
--- a/Update to Website.docx
+++ b/Update to Website.docx
@@ -1127,23 +1127,7 @@
             <w:b/>
             <w:sz w:val="20"/>
           </w:rPr>
-          <w:t>https://letsenc</w:t>
-        </w:r>
-        <w:r>
-          <w:rPr>
-            <w:rStyle w:val="Hyperlink"/>
-            <w:b/>
-            <w:sz w:val="20"/>
-          </w:rPr>
-          <w:t>r</w:t>
-        </w:r>
-        <w:r>
-          <w:rPr>
-            <w:rStyle w:val="Hyperlink"/>
-            <w:b/>
-            <w:sz w:val="20"/>
-          </w:rPr>
-          <w:t>ypt.org/</w:t>
+          <w:t>https://letsencrypt.org/</w:t>
         </w:r>
       </w:hyperlink>
     </w:p>
@@ -7355,7 +7339,27 @@
           <w:szCs w:val="22"/>
           <w:lang w:eastAsia="en-US"/>
         </w:rPr>
-        <w:t xml:space="preserve"> – Class Guidelines: customer print, sign, scan, and send back.</w:t>
+        <w:t xml:space="preserve"> – Class Guidelines: customer</w:t>
+      </w:r>
+      <w:r>
+        <w:rPr>
+          <w:rFonts w:eastAsia="Times New Roman" w:cs="Times New Roman"/>
+          <w:color w:val="372819"/>
+          <w:sz w:val="22"/>
+          <w:szCs w:val="22"/>
+          <w:lang w:eastAsia="en-US"/>
+        </w:rPr>
+        <w:t xml:space="preserve"> uses Adobe Reader to sign document</w:t>
+      </w:r>
+      <w:r>
+        <w:rPr>
+          <w:rFonts w:eastAsia="Times New Roman" w:cs="Times New Roman"/>
+          <w:color w:val="372819"/>
+          <w:sz w:val="22"/>
+          <w:szCs w:val="22"/>
+          <w:lang w:eastAsia="en-US"/>
+        </w:rPr>
+        <w:t>.</w:t>
       </w:r>
     </w:p>
     <w:p>
@@ -7467,6 +7471,70 @@
         </w:rPr>
         <w:t>Ms. Jeanette sends Class Guideline for online signature</w:t>
       </w:r>
+      <w:r>
+        <w:rPr>
+          <w:rFonts w:eastAsia="Times New Roman" w:cs="Times New Roman"/>
+          <w:color w:val="372819"/>
+          <w:sz w:val="22"/>
+          <w:szCs w:val="22"/>
+          <w:lang w:eastAsia="en-US"/>
+        </w:rPr>
+        <w:t xml:space="preserve"> (see how to</w:t>
+      </w:r>
+      <w:r>
+        <w:rPr>
+          <w:rFonts w:eastAsia="Times New Roman" w:cs="Times New Roman"/>
+          <w:color w:val="372819"/>
+          <w:sz w:val="22"/>
+          <w:szCs w:val="22"/>
+          <w:lang w:eastAsia="en-US"/>
+        </w:rPr>
+        <w:t xml:space="preserve"> </w:t>
+      </w:r>
+      <w:hyperlink r:id="rId21" w:history="1">
+        <w:r>
+          <w:rPr>
+            <w:rStyle w:val="Hyperlink"/>
+            <w:rFonts w:eastAsia="Times New Roman" w:cs="Times New Roman"/>
+            <w:sz w:val="22"/>
+            <w:szCs w:val="22"/>
+            <w:lang w:eastAsia="en-US"/>
+          </w:rPr>
+          <w:t>sign</w:t>
+        </w:r>
+        <w:r>
+          <w:rPr>
+            <w:rStyle w:val="Hyperlink"/>
+            <w:rFonts w:eastAsia="Times New Roman" w:cs="Times New Roman"/>
+            <w:sz w:val="22"/>
+            <w:szCs w:val="22"/>
+            <w:lang w:eastAsia="en-US"/>
+          </w:rPr>
+          <w:t xml:space="preserve"> using </w:t>
+        </w:r>
+        <w:bookmarkStart w:id="0" w:name="_GoBack"/>
+        <w:bookmarkEnd w:id="0"/>
+        <w:r>
+          <w:rPr>
+            <w:rStyle w:val="Hyperlink"/>
+            <w:rFonts w:eastAsia="Times New Roman" w:cs="Times New Roman"/>
+            <w:sz w:val="22"/>
+            <w:szCs w:val="22"/>
+            <w:lang w:eastAsia="en-US"/>
+          </w:rPr>
+          <w:t>Adobe</w:t>
+        </w:r>
+      </w:hyperlink>
+      <w:r>
+        <w:rPr>
+          <w:rFonts w:eastAsia="Times New Roman" w:cs="Times New Roman"/>
+          <w:color w:val="372819"/>
+          <w:sz w:val="22"/>
+          <w:szCs w:val="22"/>
+          <w:lang w:eastAsia="en-US"/>
+        </w:rPr>
+        <w:t>)</w:t>
+      </w:r>
     </w:p>
     <w:p>
       <w:pPr>
@@ -8330,19 +8398,7 @@
           <w:szCs w:val="22"/>
           <w:lang w:eastAsia="en-US"/>
         </w:rPr>
-        <w:t xml:space="preserve"> (Research &amp; Develop)</w:t>
-      </w:r>
-      <w:bookmarkStart w:id="0" w:name="_GoBack"/>
-      <w:bookmarkEnd w:id="0"/>
-      <w:r>
-        <w:rPr>
-          <w:rFonts w:eastAsia="Times New Roman" w:cs="Times New Roman"/>
-          <w:color w:val="372819"/>
-          <w:sz w:val="22"/>
-          <w:szCs w:val="22"/>
-          <w:lang w:eastAsia="en-US"/>
-        </w:rPr>
-        <w:t xml:space="preserve"> – I will log my time.</w:t>
+        <w:t xml:space="preserve"> (Research &amp; Develop) – I will log my time.</w:t>
       </w:r>
     </w:p>
     <w:p>

</xml_diff>

<commit_message>
Clarify Automation B, C, and D.
Really need to be clear to communicate accurately.
</commit_message>
<xml_diff>
--- a/Update to Website.docx
+++ b/Update to Website.docx
@@ -6495,6 +6495,65 @@
     </w:p>
     <w:p>
       <w:pPr>
+        <w:pStyle w:val="ListParagraph"/>
+        <w:spacing w:before="100" w:beforeAutospacing="1" w:after="100" w:afterAutospacing="1"/>
+        <w:ind w:left="0"/>
+        <w:rPr>
+          <w:rFonts w:eastAsia="Times New Roman" w:cs="Times New Roman"/>
+          <w:color w:val="372819"/>
+          <w:sz w:val="22"/>
+          <w:szCs w:val="22"/>
+          <w:lang w:eastAsia="en-US"/>
+        </w:rPr>
+      </w:pPr>
+      <w:r>
+        <w:rPr>
+          <w:rFonts w:eastAsia="Times New Roman" w:cs="Times New Roman"/>
+          <w:color w:val="372819"/>
+          <w:sz w:val="22"/>
+          <w:szCs w:val="22"/>
+          <w:lang w:eastAsia="en-US"/>
+        </w:rPr>
+        <w:t>Next Page documents payment process options</w:t>
+      </w:r>
+    </w:p>
+    <w:p>
+      <w:pPr>
+        <w:rPr>
+          <w:rFonts w:eastAsia="Times New Roman" w:cs="Times New Roman"/>
+          <w:color w:val="372819"/>
+          <w:sz w:val="22"/>
+          <w:szCs w:val="22"/>
+          <w:lang w:eastAsia="en-US"/>
+        </w:rPr>
+      </w:pPr>
+      <w:r>
+        <w:rPr>
+          <w:rFonts w:eastAsia="Times New Roman" w:cs="Times New Roman"/>
+          <w:color w:val="372819"/>
+          <w:sz w:val="22"/>
+          <w:szCs w:val="22"/>
+          <w:lang w:eastAsia="en-US"/>
+        </w:rPr>
+        <w:br w:type="page"/>
+      </w:r>
+    </w:p>
+    <w:p>
+      <w:pPr>
+        <w:pStyle w:val="ListParagraph"/>
+        <w:spacing w:before="100" w:beforeAutospacing="1" w:after="100" w:afterAutospacing="1"/>
+        <w:ind w:left="0"/>
+        <w:rPr>
+          <w:rFonts w:eastAsia="Times New Roman" w:cs="Times New Roman"/>
+          <w:color w:val="372819"/>
+          <w:sz w:val="22"/>
+          <w:szCs w:val="22"/>
+          <w:lang w:eastAsia="en-US"/>
+        </w:rPr>
+      </w:pPr>
+    </w:p>
+    <w:p>
+      <w:pPr>
         <w:pStyle w:val="Heading3"/>
         <w:rPr>
           <w:rFonts w:eastAsia="Times New Roman"/>
@@ -6707,7 +6766,27 @@
           <w:szCs w:val="22"/>
           <w:lang w:eastAsia="en-US"/>
         </w:rPr>
-        <w:t>Client can bring signed copy with them to class.</w:t>
+        <w:t xml:space="preserve">Client can bring signed </w:t>
+      </w:r>
+      <w:r>
+        <w:rPr>
+          <w:rFonts w:eastAsia="Times New Roman" w:cs="Times New Roman"/>
+          <w:color w:val="FF0000"/>
+          <w:sz w:val="22"/>
+          <w:szCs w:val="22"/>
+          <w:lang w:eastAsia="en-US"/>
+        </w:rPr>
+        <w:t xml:space="preserve">Class Guidelines </w:t>
+      </w:r>
+      <w:r>
+        <w:rPr>
+          <w:rFonts w:eastAsia="Times New Roman" w:cs="Times New Roman"/>
+          <w:color w:val="372819"/>
+          <w:sz w:val="22"/>
+          <w:szCs w:val="22"/>
+          <w:lang w:eastAsia="en-US"/>
+        </w:rPr>
+        <w:t>copy with them to class.</w:t>
       </w:r>
     </w:p>
     <w:p>
@@ -6970,7 +7049,27 @@
           <w:szCs w:val="22"/>
           <w:lang w:eastAsia="en-US"/>
         </w:rPr>
-        <w:t>Client can bring signed copy with them to class.</w:t>
+        <w:t xml:space="preserve">Client can bring signed </w:t>
+      </w:r>
+      <w:r>
+        <w:rPr>
+          <w:rFonts w:eastAsia="Times New Roman" w:cs="Times New Roman"/>
+          <w:color w:val="FF0000"/>
+          <w:sz w:val="22"/>
+          <w:szCs w:val="22"/>
+          <w:lang w:eastAsia="en-US"/>
+        </w:rPr>
+        <w:t xml:space="preserve">Class Guidelines </w:t>
+      </w:r>
+      <w:r>
+        <w:rPr>
+          <w:rFonts w:eastAsia="Times New Roman" w:cs="Times New Roman"/>
+          <w:color w:val="372819"/>
+          <w:sz w:val="22"/>
+          <w:szCs w:val="22"/>
+          <w:lang w:eastAsia="en-US"/>
+        </w:rPr>
+        <w:t>copy with them to class.</w:t>
       </w:r>
     </w:p>
     <w:p>
@@ -7186,6 +7285,62 @@
         </w:rPr>
         <w:t>Ms. Jeanette sends Class Guideline for online signature</w:t>
       </w:r>
+      <w:r>
+        <w:rPr>
+          <w:rFonts w:eastAsia="Times New Roman" w:cs="Times New Roman"/>
+          <w:color w:val="372819"/>
+          <w:sz w:val="22"/>
+          <w:szCs w:val="22"/>
+          <w:lang w:eastAsia="en-US"/>
+        </w:rPr>
+        <w:t>. Client will print, sign, scan, and email back to Ms. Jeanette.</w:t>
+      </w:r>
+    </w:p>
+    <w:p>
+      <w:pPr>
+        <w:numPr>
+          <w:ilvl w:val="1"/>
+          <w:numId w:val="15"/>
+        </w:numPr>
+        <w:spacing w:before="100" w:beforeAutospacing="1" w:after="100" w:afterAutospacing="1"/>
+        <w:rPr>
+          <w:rFonts w:eastAsia="Times New Roman" w:cs="Times New Roman"/>
+          <w:color w:val="372819"/>
+          <w:sz w:val="22"/>
+          <w:szCs w:val="22"/>
+          <w:lang w:eastAsia="en-US"/>
+        </w:rPr>
+      </w:pPr>
+      <w:r>
+        <w:rPr>
+          <w:rFonts w:eastAsia="Times New Roman" w:cs="Times New Roman"/>
+          <w:color w:val="372819"/>
+          <w:sz w:val="22"/>
+          <w:szCs w:val="22"/>
+          <w:lang w:eastAsia="en-US"/>
+        </w:rPr>
+        <w:t xml:space="preserve">Client can bring signed </w:t>
+      </w:r>
+      <w:r>
+        <w:rPr>
+          <w:rFonts w:eastAsia="Times New Roman" w:cs="Times New Roman"/>
+          <w:color w:val="FF0000"/>
+          <w:sz w:val="22"/>
+          <w:szCs w:val="22"/>
+          <w:lang w:eastAsia="en-US"/>
+        </w:rPr>
+        <w:t xml:space="preserve">Class Guidelines </w:t>
+      </w:r>
+      <w:r>
+        <w:rPr>
+          <w:rFonts w:eastAsia="Times New Roman" w:cs="Times New Roman"/>
+          <w:color w:val="372819"/>
+          <w:sz w:val="22"/>
+          <w:szCs w:val="22"/>
+          <w:lang w:eastAsia="en-US"/>
+        </w:rPr>
+        <w:t>copy with them to class.</w:t>
+      </w:r>
     </w:p>
     <w:p>
       <w:pPr>
@@ -7276,12 +7431,74 @@
       <w:r>
         <w:rPr>
           <w:rFonts w:eastAsia="Times New Roman" w:cs="Times New Roman"/>
+          <w:color w:val="FF0000"/>
+          <w:sz w:val="22"/>
+          <w:szCs w:val="22"/>
+          <w:lang w:eastAsia="en-US"/>
+        </w:rPr>
+        <w:t xml:space="preserve">manually </w:t>
+      </w:r>
+      <w:r>
+        <w:rPr>
+          <w:rFonts w:eastAsia="Times New Roman" w:cs="Times New Roman"/>
           <w:color w:val="372819"/>
           <w:sz w:val="22"/>
           <w:szCs w:val="22"/>
           <w:lang w:eastAsia="en-US"/>
         </w:rPr>
         <w:t>switches client to “Active: Y”</w:t>
+      </w:r>
+    </w:p>
+    <w:p>
+      <w:pPr>
+        <w:numPr>
+          <w:ilvl w:val="1"/>
+          <w:numId w:val="15"/>
+        </w:numPr>
+        <w:spacing w:before="100" w:beforeAutospacing="1" w:after="100" w:afterAutospacing="1"/>
+        <w:rPr>
+          <w:rFonts w:eastAsia="Times New Roman" w:cs="Times New Roman"/>
+          <w:color w:val="372819"/>
+          <w:sz w:val="22"/>
+          <w:szCs w:val="22"/>
+          <w:lang w:eastAsia="en-US"/>
+        </w:rPr>
+      </w:pPr>
+      <w:r>
+        <w:rPr>
+          <w:rFonts w:eastAsia="Times New Roman" w:cs="Times New Roman"/>
+          <w:color w:val="372819"/>
+          <w:sz w:val="22"/>
+          <w:szCs w:val="22"/>
+          <w:lang w:eastAsia="en-US"/>
+        </w:rPr>
+        <w:t>Save Guideline as hardcopy, in email, and our system.</w:t>
+      </w:r>
+    </w:p>
+    <w:p>
+      <w:pPr>
+        <w:numPr>
+          <w:ilvl w:val="2"/>
+          <w:numId w:val="15"/>
+        </w:numPr>
+        <w:spacing w:before="100" w:beforeAutospacing="1" w:after="100" w:afterAutospacing="1"/>
+        <w:rPr>
+          <w:rFonts w:eastAsia="Times New Roman" w:cs="Times New Roman"/>
+          <w:color w:val="372819"/>
+          <w:sz w:val="22"/>
+          <w:szCs w:val="22"/>
+          <w:lang w:eastAsia="en-US"/>
+        </w:rPr>
+      </w:pPr>
+      <w:r>
+        <w:rPr>
+          <w:rFonts w:eastAsia="Times New Roman" w:cs="Times New Roman"/>
+          <w:color w:val="372819"/>
+          <w:sz w:val="22"/>
+          <w:szCs w:val="22"/>
+          <w:lang w:eastAsia="en-US"/>
+        </w:rPr>
+        <w:t>Create a special folder in email with signed Class Guidelines auditing.</w:t>
       </w:r>
     </w:p>
     <w:p>
@@ -7479,17 +7696,17 @@
           <w:szCs w:val="22"/>
           <w:lang w:eastAsia="en-US"/>
         </w:rPr>
-        <w:t xml:space="preserve"> (see how to</w:t>
-      </w:r>
-      <w:r>
-        <w:rPr>
-          <w:rFonts w:eastAsia="Times New Roman" w:cs="Times New Roman"/>
-          <w:color w:val="372819"/>
-          <w:sz w:val="22"/>
-          <w:szCs w:val="22"/>
-          <w:lang w:eastAsia="en-US"/>
-        </w:rPr>
-        <w:t xml:space="preserve"> </w:t>
+        <w:t xml:space="preserve"> with link </w:t>
+      </w:r>
+      <w:r>
+        <w:rPr>
+          <w:rFonts w:eastAsia="Times New Roman" w:cs="Times New Roman"/>
+          <w:color w:val="372819"/>
+          <w:sz w:val="22"/>
+          <w:szCs w:val="22"/>
+          <w:lang w:eastAsia="en-US"/>
+        </w:rPr>
+        <w:t>(</w:t>
       </w:r>
       <w:hyperlink r:id="rId21" w:history="1">
         <w:r>
@@ -7500,29 +7717,7 @@
             <w:szCs w:val="22"/>
             <w:lang w:eastAsia="en-US"/>
           </w:rPr>
-          <w:t>sign</w:t>
-        </w:r>
-        <w:r>
-          <w:rPr>
-            <w:rStyle w:val="Hyperlink"/>
-            <w:rFonts w:eastAsia="Times New Roman" w:cs="Times New Roman"/>
-            <w:sz w:val="22"/>
-            <w:szCs w:val="22"/>
-            <w:lang w:eastAsia="en-US"/>
-          </w:rPr>
-          <w:t xml:space="preserve"> using </w:t>
-        </w:r>
-        <w:bookmarkStart w:id="0" w:name="_GoBack"/>
-        <w:bookmarkEnd w:id="0"/>
-        <w:r>
-          <w:rPr>
-            <w:rStyle w:val="Hyperlink"/>
-            <w:rFonts w:eastAsia="Times New Roman" w:cs="Times New Roman"/>
-            <w:sz w:val="22"/>
-            <w:szCs w:val="22"/>
-            <w:lang w:eastAsia="en-US"/>
-          </w:rPr>
-          <w:t>Adobe</w:t>
+          <w:t>how to sign using Adobe</w:t>
         </w:r>
       </w:hyperlink>
       <w:r>
@@ -7534,6 +7729,66 @@
           <w:lang w:eastAsia="en-US"/>
         </w:rPr>
         <w:t>)</w:t>
+      </w:r>
+      <w:r>
+        <w:rPr>
+          <w:rFonts w:eastAsia="Times New Roman" w:cs="Times New Roman"/>
+          <w:color w:val="372819"/>
+          <w:sz w:val="22"/>
+          <w:szCs w:val="22"/>
+          <w:lang w:eastAsia="en-US"/>
+        </w:rPr>
+        <w:t>.</w:t>
+      </w:r>
+      <w:r>
+        <w:rPr>
+          <w:rFonts w:eastAsia="Times New Roman" w:cs="Times New Roman"/>
+          <w:color w:val="372819"/>
+          <w:sz w:val="22"/>
+          <w:szCs w:val="22"/>
+          <w:lang w:eastAsia="en-US"/>
+        </w:rPr>
+        <w:t xml:space="preserve">  </w:t>
+      </w:r>
+      <w:r>
+        <w:rPr>
+          <w:rFonts w:eastAsia="Times New Roman" w:cs="Times New Roman"/>
+          <w:color w:val="372819"/>
+          <w:sz w:val="22"/>
+          <w:szCs w:val="22"/>
+          <w:lang w:eastAsia="en-US"/>
+        </w:rPr>
+        <w:t xml:space="preserve">   </w:t>
+      </w:r>
+      <w:r>
+        <w:rPr>
+          <w:rFonts w:eastAsia="Times New Roman" w:cs="Times New Roman"/>
+          <w:color w:val="372819"/>
+          <w:sz w:val="22"/>
+          <w:szCs w:val="22"/>
+          <w:lang w:eastAsia="en-US"/>
+        </w:rPr>
+        <w:t>Client uses Adobe Acrobat Reader DC to online sign and email back to Ms. Jeanette.</w:t>
+      </w:r>
+      <w:r>
+        <w:rPr>
+          <w:rFonts w:eastAsia="Times New Roman" w:cs="Times New Roman"/>
+          <w:color w:val="372819"/>
+          <w:sz w:val="22"/>
+          <w:szCs w:val="22"/>
+          <w:lang w:eastAsia="en-US"/>
+        </w:rPr>
+        <w:t xml:space="preserve"> </w:t>
+      </w:r>
+      <w:r>
+        <w:rPr>
+          <w:rFonts w:eastAsia="Times New Roman" w:cs="Times New Roman"/>
+          <w:color w:val="372819"/>
+          <w:sz w:val="22"/>
+          <w:szCs w:val="22"/>
+          <w:lang w:eastAsia="en-US"/>
+        </w:rPr>
+        <w:t xml:space="preserve"> </w:t>
       </w:r>
     </w:p>
     <w:p>
@@ -7667,7 +7922,83 @@
           <w:szCs w:val="22"/>
           <w:lang w:eastAsia="en-US"/>
         </w:rPr>
-        <w:t>Save Guideline hardcopy, email, and our system.</w:t>
+        <w:t xml:space="preserve">Save Guideline </w:t>
+      </w:r>
+      <w:r>
+        <w:rPr>
+          <w:rFonts w:eastAsia="Times New Roman" w:cs="Times New Roman"/>
+          <w:color w:val="372819"/>
+          <w:sz w:val="22"/>
+          <w:szCs w:val="22"/>
+          <w:lang w:eastAsia="en-US"/>
+        </w:rPr>
+        <w:t xml:space="preserve">as </w:t>
+      </w:r>
+      <w:r>
+        <w:rPr>
+          <w:rFonts w:eastAsia="Times New Roman" w:cs="Times New Roman"/>
+          <w:color w:val="372819"/>
+          <w:sz w:val="22"/>
+          <w:szCs w:val="22"/>
+          <w:lang w:eastAsia="en-US"/>
+        </w:rPr>
+        <w:t xml:space="preserve">hardcopy, </w:t>
+      </w:r>
+      <w:r>
+        <w:rPr>
+          <w:rFonts w:eastAsia="Times New Roman" w:cs="Times New Roman"/>
+          <w:color w:val="372819"/>
+          <w:sz w:val="22"/>
+          <w:szCs w:val="22"/>
+          <w:lang w:eastAsia="en-US"/>
+        </w:rPr>
+        <w:t xml:space="preserve">in </w:t>
+      </w:r>
+      <w:r>
+        <w:rPr>
+          <w:rFonts w:eastAsia="Times New Roman" w:cs="Times New Roman"/>
+          <w:color w:val="372819"/>
+          <w:sz w:val="22"/>
+          <w:szCs w:val="22"/>
+          <w:lang w:eastAsia="en-US"/>
+        </w:rPr>
+        <w:t>email, and our system.</w:t>
+      </w:r>
+    </w:p>
+    <w:p>
+      <w:pPr>
+        <w:numPr>
+          <w:ilvl w:val="2"/>
+          <w:numId w:val="18"/>
+        </w:numPr>
+        <w:spacing w:before="100" w:beforeAutospacing="1" w:after="100" w:afterAutospacing="1"/>
+        <w:rPr>
+          <w:rFonts w:eastAsia="Times New Roman" w:cs="Times New Roman"/>
+          <w:color w:val="372819"/>
+          <w:sz w:val="22"/>
+          <w:szCs w:val="22"/>
+          <w:lang w:eastAsia="en-US"/>
+        </w:rPr>
+      </w:pPr>
+      <w:r>
+        <w:rPr>
+          <w:rFonts w:eastAsia="Times New Roman" w:cs="Times New Roman"/>
+          <w:color w:val="372819"/>
+          <w:sz w:val="22"/>
+          <w:szCs w:val="22"/>
+          <w:lang w:eastAsia="en-US"/>
+        </w:rPr>
+        <w:t xml:space="preserve">Create a special folder in email with signed Class Guidelines </w:t>
+      </w:r>
+      <w:r>
+        <w:rPr>
+          <w:rFonts w:eastAsia="Times New Roman" w:cs="Times New Roman"/>
+          <w:color w:val="372819"/>
+          <w:sz w:val="22"/>
+          <w:szCs w:val="22"/>
+          <w:lang w:eastAsia="en-US"/>
+        </w:rPr>
+        <w:t>auditing.</w:t>
       </w:r>
     </w:p>
     <w:p>
@@ -7698,6 +8029,27 @@
     </w:p>
     <w:p>
       <w:pPr>
+        <w:rPr>
+          <w:rFonts w:eastAsia="Times New Roman" w:cs="Times New Roman"/>
+          <w:color w:val="372819"/>
+          <w:sz w:val="22"/>
+          <w:szCs w:val="22"/>
+          <w:lang w:eastAsia="en-US"/>
+        </w:rPr>
+      </w:pPr>
+      <w:r>
+        <w:rPr>
+          <w:rFonts w:eastAsia="Times New Roman" w:cs="Times New Roman"/>
+          <w:color w:val="372819"/>
+          <w:sz w:val="22"/>
+          <w:szCs w:val="22"/>
+          <w:lang w:eastAsia="en-US"/>
+        </w:rPr>
+        <w:br w:type="page"/>
+      </w:r>
+    </w:p>
+    <w:p>
+      <w:pPr>
         <w:spacing w:before="100" w:beforeAutospacing="1" w:after="100" w:afterAutospacing="1"/>
         <w:rPr>
           <w:rFonts w:eastAsia="Times New Roman" w:cs="Times New Roman"/>
@@ -7707,14 +8059,17 @@
           <w:lang w:eastAsia="en-US"/>
         </w:rPr>
       </w:pPr>
-      <w:r>
-        <w:rPr>
-          <w:rFonts w:eastAsia="Times New Roman" w:cs="Times New Roman"/>
-          <w:color w:val="372819"/>
-          <w:sz w:val="22"/>
-          <w:szCs w:val="22"/>
-          <w:lang w:eastAsia="en-US"/>
-        </w:rPr>
+      <w:bookmarkStart w:id="0" w:name="_GoBack"/>
+      <w:bookmarkEnd w:id="0"/>
+      <w:r>
+        <w:rPr>
+          <w:rFonts w:eastAsia="Times New Roman" w:cs="Times New Roman"/>
+          <w:color w:val="372819"/>
+          <w:sz w:val="22"/>
+          <w:szCs w:val="22"/>
+          <w:lang w:eastAsia="en-US"/>
+        </w:rPr>
+        <w:lastRenderedPageBreak/>
         <w:t>Automation C</w:t>
       </w:r>
       <w:r>
@@ -8105,26 +8460,6 @@
           <w:szCs w:val="22"/>
           <w:lang w:eastAsia="en-US"/>
         </w:rPr>
-        <w:t xml:space="preserve"> were signed</w:t>
-      </w:r>
-      <w:r>
-        <w:rPr>
-          <w:rFonts w:eastAsia="Times New Roman" w:cs="Times New Roman"/>
-          <w:color w:val="372819"/>
-          <w:sz w:val="22"/>
-          <w:szCs w:val="22"/>
-          <w:lang w:eastAsia="en-US"/>
-        </w:rPr>
-        <w:t>,</w:t>
-      </w:r>
-      <w:r>
-        <w:rPr>
-          <w:rFonts w:eastAsia="Times New Roman" w:cs="Times New Roman"/>
-          <w:color w:val="372819"/>
-          <w:sz w:val="22"/>
-          <w:szCs w:val="22"/>
-          <w:lang w:eastAsia="en-US"/>
-        </w:rPr>
         <w:t xml:space="preserve"> </w:t>
       </w:r>
       <w:r>
@@ -8133,49 +8468,30 @@
           <w:color w:val="372819"/>
           <w:sz w:val="22"/>
           <w:szCs w:val="22"/>
-          <w:lang w:eastAsia="en-US"/>
-        </w:rPr>
-        <w:t>then</w:t>
-      </w:r>
-      <w:r>
-        <w:rPr>
-          <w:rFonts w:eastAsia="Times New Roman" w:cs="Times New Roman"/>
-          <w:color w:val="372819"/>
-          <w:sz w:val="22"/>
-          <w:szCs w:val="22"/>
-          <w:lang w:eastAsia="en-US"/>
-        </w:rPr>
-        <w:t xml:space="preserve"> </w:t>
-      </w:r>
-      <w:r>
-        <w:rPr>
-          <w:rFonts w:eastAsia="Times New Roman" w:cs="Times New Roman"/>
-          <w:color w:val="372819"/>
-          <w:sz w:val="22"/>
-          <w:szCs w:val="22"/>
-          <w:lang w:eastAsia="en-US"/>
-        </w:rPr>
-        <w:t xml:space="preserve">Ms. </w:t>
-      </w:r>
-      <w:r>
-        <w:rPr>
-          <w:rFonts w:eastAsia="Times New Roman" w:cs="Times New Roman"/>
-          <w:color w:val="372819"/>
-          <w:sz w:val="22"/>
-          <w:szCs w:val="22"/>
-          <w:lang w:eastAsia="en-US"/>
-        </w:rPr>
-        <w:t xml:space="preserve">Jeanette </w:t>
-      </w:r>
-      <w:r>
-        <w:rPr>
-          <w:rFonts w:eastAsia="Times New Roman" w:cs="Times New Roman"/>
-          <w:color w:val="372819"/>
-          <w:sz w:val="22"/>
-          <w:szCs w:val="22"/>
-          <w:lang w:eastAsia="en-US"/>
-        </w:rPr>
-        <w:t xml:space="preserve">switches </w:t>
+          <w:highlight w:val="yellow"/>
+          <w:lang w:eastAsia="en-US"/>
+        </w:rPr>
+        <w:t>uploads</w:t>
+      </w:r>
+      <w:r>
+        <w:rPr>
+          <w:rFonts w:eastAsia="Times New Roman" w:cs="Times New Roman"/>
+          <w:color w:val="372819"/>
+          <w:sz w:val="22"/>
+          <w:szCs w:val="22"/>
+          <w:lang w:eastAsia="en-US"/>
+        </w:rPr>
+        <w:t xml:space="preserve"> the Class Guidelines, </w:t>
+      </w:r>
+      <w:r>
+        <w:rPr>
+          <w:rFonts w:eastAsia="Times New Roman" w:cs="Times New Roman"/>
+          <w:color w:val="FF0000"/>
+          <w:sz w:val="22"/>
+          <w:szCs w:val="22"/>
+          <w:lang w:eastAsia="en-US"/>
+        </w:rPr>
+        <w:t xml:space="preserve">the system switches </w:t>
       </w:r>
       <w:r>
         <w:rPr>
@@ -8186,6 +8502,58 @@
           <w:lang w:eastAsia="en-US"/>
         </w:rPr>
         <w:t>client to “Active: Y”</w:t>
+      </w:r>
+    </w:p>
+    <w:p>
+      <w:pPr>
+        <w:numPr>
+          <w:ilvl w:val="1"/>
+          <w:numId w:val="18"/>
+        </w:numPr>
+        <w:spacing w:before="100" w:beforeAutospacing="1" w:after="100" w:afterAutospacing="1"/>
+        <w:rPr>
+          <w:rFonts w:eastAsia="Times New Roman" w:cs="Times New Roman"/>
+          <w:color w:val="372819"/>
+          <w:sz w:val="22"/>
+          <w:szCs w:val="22"/>
+          <w:lang w:eastAsia="en-US"/>
+        </w:rPr>
+      </w:pPr>
+      <w:r>
+        <w:rPr>
+          <w:rFonts w:eastAsia="Times New Roman" w:cs="Times New Roman"/>
+          <w:color w:val="372819"/>
+          <w:sz w:val="22"/>
+          <w:szCs w:val="22"/>
+          <w:lang w:eastAsia="en-US"/>
+        </w:rPr>
+        <w:t>Save Guideline as hardcopy, in email, and our system.</w:t>
+      </w:r>
+    </w:p>
+    <w:p>
+      <w:pPr>
+        <w:numPr>
+          <w:ilvl w:val="2"/>
+          <w:numId w:val="18"/>
+        </w:numPr>
+        <w:spacing w:before="100" w:beforeAutospacing="1" w:after="100" w:afterAutospacing="1"/>
+        <w:rPr>
+          <w:rFonts w:eastAsia="Times New Roman" w:cs="Times New Roman"/>
+          <w:color w:val="372819"/>
+          <w:sz w:val="22"/>
+          <w:szCs w:val="22"/>
+          <w:lang w:eastAsia="en-US"/>
+        </w:rPr>
+      </w:pPr>
+      <w:r>
+        <w:rPr>
+          <w:rFonts w:eastAsia="Times New Roman" w:cs="Times New Roman"/>
+          <w:color w:val="372819"/>
+          <w:sz w:val="22"/>
+          <w:szCs w:val="22"/>
+          <w:lang w:eastAsia="en-US"/>
+        </w:rPr>
+        <w:t>Create a special folder in email with signed Class Guidelines auditing.</w:t>
       </w:r>
     </w:p>
     <w:p>
@@ -8874,7 +9242,7 @@
         <w:ind w:left="1800" w:hanging="360"/>
       </w:pPr>
     </w:lvl>
-    <w:lvl w:ilvl="2" w:tplc="0409001B" w:tentative="1">
+    <w:lvl w:ilvl="2" w:tplc="0409001B">
       <w:start w:val="1"/>
       <w:numFmt w:val="lowerRoman"/>
       <w:lvlText w:val="%3."/>
@@ -9052,7 +9420,7 @@
         <w:ind w:left="1800" w:hanging="360"/>
       </w:pPr>
     </w:lvl>
-    <w:lvl w:ilvl="2" w:tplc="0409001B" w:tentative="1">
+    <w:lvl w:ilvl="2" w:tplc="0409001B">
       <w:start w:val="1"/>
       <w:numFmt w:val="lowerRoman"/>
       <w:lvlText w:val="%3."/>

</xml_diff>

<commit_message>
Added content for Online Registration and Calendar
Added content for Online Registration and Calendar.
</commit_message>
<xml_diff>
--- a/Update to Website.docx
+++ b/Update to Website.docx
@@ -3991,7 +3991,7 @@
         <mc:AlternateContent>
           <mc:Choice Requires="wps">
             <w:drawing>
-              <wp:anchor distT="0" distB="0" distL="114300" distR="114300" simplePos="0" relativeHeight="251659264" behindDoc="0" locked="0" layoutInCell="1" allowOverlap="1" wp14:anchorId="0101F894" wp14:editId="5B2A2E76">
+              <wp:anchor distT="0" distB="0" distL="114300" distR="114300" simplePos="0" relativeHeight="251659264" behindDoc="0" locked="0" layoutInCell="1" allowOverlap="1" wp14:anchorId="0101F894" wp14:editId="1A391CBD">
                 <wp:simplePos x="0" y="0"/>
                 <wp:positionH relativeFrom="column">
                   <wp:posOffset>-38100</wp:posOffset>
@@ -3999,7 +3999,7 @@
                 <wp:positionV relativeFrom="paragraph">
                   <wp:posOffset>372745</wp:posOffset>
                 </wp:positionV>
-                <wp:extent cx="7058025" cy="3543300"/>
+                <wp:extent cx="7058025" cy="3067050"/>
                 <wp:effectExtent l="0" t="0" r="28575" b="19050"/>
                 <wp:wrapNone/>
                 <wp:docPr id="1" name="Rectangle 1"/>
@@ -4011,7 +4011,7 @@
                       <wps:spPr>
                         <a:xfrm>
                           <a:off x="0" y="0"/>
-                          <a:ext cx="7058025" cy="3543300"/>
+                          <a:ext cx="7058025" cy="3067050"/>
                         </a:xfrm>
                         <a:prstGeom prst="rect">
                           <a:avLst/>
@@ -4043,12 +4043,15 @@
                     </wps:wsp>
                   </a:graphicData>
                 </a:graphic>
+                <wp14:sizeRelV relativeFrom="margin">
+                  <wp14:pctHeight>0</wp14:pctHeight>
+                </wp14:sizeRelV>
               </wp:anchor>
             </w:drawing>
           </mc:Choice>
           <mc:Fallback>
             <w:pict>
-              <v:rect w14:anchorId="130416F7" id="Rectangle 1" o:spid="_x0000_s1026" style="position:absolute;margin-left:-3pt;margin-top:29.35pt;width:555.75pt;height:279pt;z-index:251659264;visibility:visible;mso-wrap-style:square;mso-wrap-distance-left:9pt;mso-wrap-distance-top:0;mso-wrap-distance-right:9pt;mso-wrap-distance-bottom:0;mso-position-horizontal:absolute;mso-position-horizontal-relative:text;mso-position-vertical:absolute;mso-position-vertical-relative:text;v-text-anchor:middle" o:gfxdata="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" filled="f" strokecolor="#1f3763 [1604]" strokeweight="1pt"/>
+              <v:rect w14:anchorId="5DB141E3" id="Rectangle 1" o:spid="_x0000_s1026" style="position:absolute;margin-left:-3pt;margin-top:29.35pt;width:555.75pt;height:241.5pt;z-index:251659264;visibility:visible;mso-wrap-style:square;mso-height-percent:0;mso-wrap-distance-left:9pt;mso-wrap-distance-top:0;mso-wrap-distance-right:9pt;mso-wrap-distance-bottom:0;mso-position-horizontal:absolute;mso-position-horizontal-relative:text;mso-position-vertical:absolute;mso-position-vertical-relative:text;mso-height-percent:0;mso-height-relative:margin;v-text-anchor:middle" o:gfxdata="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" filled="f" strokecolor="#1f3763 [1604]" strokeweight="1pt"/>
             </w:pict>
           </mc:Fallback>
         </mc:AlternateContent>
@@ -4142,19 +4145,27 @@
       <w:hyperlink r:id="rId13" w:tgtFrame="_blank" w:history="1">
         <w:r>
           <w:rPr>
-            <w:rFonts w:ascii="Helvetica" w:hAnsi="Helvetica"/>
-            <w:szCs w:val="22"/>
+            <w:rStyle w:val="Hyperlink"/>
+            <w:rFonts w:ascii="Arial" w:hAnsi="Arial" w:cs="Arial"/>
+            <w:sz w:val="22"/>
           </w:rPr>
           <w:t>Class Provision Guidelines</w:t>
         </w:r>
       </w:hyperlink>
       <w:r>
         <w:rPr>
+          <w:rStyle w:val="Hyperlink"/>
+          <w:rFonts w:ascii="Arial" w:hAnsi="Arial" w:cs="Arial"/>
+        </w:rPr>
+        <w:t>,</w:t>
+      </w:r>
+      <w:r>
+        <w:rPr>
           <w:rFonts w:ascii="Helvetica" w:hAnsi="Helvetica"/>
           <w:sz w:val="22"/>
           <w:szCs w:val="22"/>
         </w:rPr>
-        <w:t xml:space="preserve">, read it, sign, make a copy for your records using </w:t>
+        <w:t xml:space="preserve"> read it, sign, make a copy for your records using </w:t>
       </w:r>
       <w:r>
         <w:rPr>
@@ -4429,9 +4440,8 @@
           <w:color w:val="000000"/>
           <w:sz w:val="22"/>
         </w:rPr>
-        <w:t xml:space="preserve"> process.  The registration process is done via a secured connection and not open to your employer’s network.  If blocked please try outside a Virtual Private </w:t>
-      </w:r>
-      <w:proofErr w:type="gramStart"/>
+        <w:t xml:space="preserve"> process</w:t>
+      </w:r>
       <w:r>
         <w:rPr>
           <w:rStyle w:val="Strong"/>
@@ -4439,9 +4449,8 @@
           <w:color w:val="000000"/>
           <w:sz w:val="22"/>
         </w:rPr>
-        <w:t>Network(</w:t>
-      </w:r>
-      <w:proofErr w:type="gramEnd"/>
+        <w:t xml:space="preserve"> because it is secure.  </w:t>
+      </w:r>
       <w:r>
         <w:rPr>
           <w:rStyle w:val="Strong"/>
@@ -4449,18 +4458,8 @@
           <w:color w:val="000000"/>
           <w:sz w:val="22"/>
         </w:rPr>
-        <w:t xml:space="preserve">VPN).  </w:t>
-      </w:r>
-    </w:p>
-    <w:p>
-      <w:pPr>
-        <w:pStyle w:val="jmanctext"/>
-        <w:rPr>
-          <w:rFonts w:ascii="Arial" w:hAnsi="Arial" w:cs="Arial"/>
-          <w:color w:val="000000"/>
-          <w:sz w:val="22"/>
-        </w:rPr>
-      </w:pPr>
+        <w:t>If blocked</w:t>
+      </w:r>
       <w:r>
         <w:rPr>
           <w:rStyle w:val="Strong"/>
@@ -4468,33 +4467,67 @@
           <w:color w:val="000000"/>
           <w:sz w:val="22"/>
         </w:rPr>
-        <w:t>Anywhere you can connect without going through a VPN you can register.</w:t>
-      </w:r>
-    </w:p>
-    <w:p>
-      <w:pPr>
-        <w:rPr>
-          <w:rFonts w:eastAsia="Times New Roman" w:cs="Times New Roman"/>
-          <w:b/>
-          <w:bCs/>
-          <w:i/>
-          <w:iCs/>
+        <w:t xml:space="preserve">, </w:t>
+      </w:r>
+      <w:r>
+        <w:rPr>
+          <w:rStyle w:val="Strong"/>
+          <w:rFonts w:ascii="Arial" w:hAnsi="Arial" w:cs="Arial"/>
+          <w:color w:val="000000"/>
+          <w:sz w:val="22"/>
+        </w:rPr>
+        <w:t xml:space="preserve">please try </w:t>
+      </w:r>
+      <w:r>
+        <w:rPr>
+          <w:rStyle w:val="Strong"/>
+          <w:rFonts w:ascii="Arial" w:hAnsi="Arial" w:cs="Arial"/>
+          <w:color w:val="000000"/>
+          <w:sz w:val="22"/>
+        </w:rPr>
+        <w:t>on a Public Network</w:t>
+      </w:r>
+      <w:r>
+        <w:rPr>
+          <w:rStyle w:val="Strong"/>
+          <w:rFonts w:ascii="Arial" w:hAnsi="Arial" w:cs="Arial"/>
+          <w:color w:val="000000"/>
+          <w:sz w:val="22"/>
+        </w:rPr>
+        <w:t xml:space="preserve"> (outside employer’s network)</w:t>
+      </w:r>
+      <w:r>
+        <w:rPr>
+          <w:rStyle w:val="Strong"/>
+          <w:rFonts w:ascii="Arial" w:hAnsi="Arial" w:cs="Arial"/>
+          <w:color w:val="000000"/>
+          <w:sz w:val="22"/>
+        </w:rPr>
+        <w:t xml:space="preserve">.  </w:t>
+      </w:r>
+    </w:p>
+    <w:p>
+      <w:pPr>
+        <w:pStyle w:val="jmanctext"/>
+        <w:rPr>
+          <w:rFonts w:ascii="Arial" w:hAnsi="Arial" w:cs="Arial"/>
+          <w:color w:val="000000"/>
+          <w:sz w:val="22"/>
+        </w:rPr>
+      </w:pPr>
+    </w:p>
+    <w:p>
+      <w:pPr>
+        <w:rPr>
+          <w:rFonts w:eastAsia="Times New Roman" w:cs="Times New Roman"/>
           <w:color w:val="auto"/>
-          <w:szCs w:val="22"/>
-          <w:lang w:eastAsia="en-US"/>
-        </w:rPr>
-      </w:pPr>
-    </w:p>
-    <w:p>
-      <w:pPr>
-        <w:rPr>
-          <w:rFonts w:eastAsia="Times New Roman" w:cs="Times New Roman"/>
-          <w:color w:val="auto"/>
-          <w:sz w:val="22"/>
-          <w:szCs w:val="22"/>
-          <w:lang w:eastAsia="en-US"/>
-        </w:rPr>
-      </w:pPr>
+          <w:sz w:val="22"/>
+          <w:szCs w:val="22"/>
+          <w:lang w:eastAsia="en-US"/>
+        </w:rPr>
+      </w:pPr>
+      <w:bookmarkStart w:id="0" w:name="_GoBack"/>
+      <w:bookmarkEnd w:id="0"/>
       <w:r>
         <w:rPr>
           <w:rFonts w:eastAsia="Times New Roman" w:cs="Times New Roman"/>
@@ -5229,7 +5262,6 @@
           <w:szCs w:val="22"/>
           <w:lang w:eastAsia="en-US"/>
         </w:rPr>
-        <w:lastRenderedPageBreak/>
         <w:t xml:space="preserve">[ Google </w:t>
       </w:r>
       <w:proofErr w:type="gramStart"/>
@@ -7360,8 +7392,6 @@
           <w:noProof/>
         </w:rPr>
       </w:pPr>
-      <w:bookmarkStart w:id="0" w:name="_GoBack"/>
-      <w:bookmarkEnd w:id="0"/>
     </w:p>
     <w:p>
       <w:pPr>

</xml_diff>